<commit_message>
small fixes to docs
</commit_message>
<xml_diff>
--- a/VorabHandout_Ostercamp2025.docx
+++ b/VorabHandout_Ostercamp2025.docx
@@ -33,7 +33,13 @@
         <w:t>Handout</w:t>
       </w:r>
       <w:r>
-        <w:t xml:space="preserve"> DGHK Ostercamp 2025</w:t>
+        <w:t xml:space="preserve"> DG</w:t>
+      </w:r>
+      <w:r>
+        <w:t>h</w:t>
+      </w:r>
+      <w:r>
+        <w:t>K Ostercamp 2025</w:t>
       </w:r>
     </w:p>
     <w:p>
@@ -2784,15 +2790,7 @@
         <w:t>konzentrieren könnt</w:t>
       </w:r>
       <w:r>
-        <w:t xml:space="preserve">. Vielleicht habt ihr </w:t>
-      </w:r>
-      <w:proofErr w:type="gramStart"/>
-      <w:r>
-        <w:t>ja die</w:t>
-      </w:r>
-      <w:proofErr w:type="gramEnd"/>
-      <w:r>
-        <w:t xml:space="preserve"> Gelegenheit nebenbei schonmal etwas in die Sprache reinzuschnuppern!</w:t>
+        <w:t>. Vielleicht habt ihr ja die Gelegenheit nebenbei schonmal etwas in die Sprache reinzuschnuppern!</w:t>
       </w:r>
       <w:r>
         <w:t xml:space="preserve"> Aber keine Sorge: wir brauchen nur Grundlagen, und die </w:t>
@@ -4299,21 +4297,7 @@
         <w:rPr>
           <w:rFonts w:ascii="Cascadia Code" w:hAnsi="Cascadia Code" w:cs="Cascadia Code"/>
         </w:rPr>
-        <w:t xml:space="preserve">def </w:t>
-      </w:r>
-      <w:proofErr w:type="gramStart"/>
-      <w:r>
-        <w:rPr>
-          <w:rFonts w:ascii="Cascadia Code" w:hAnsi="Cascadia Code" w:cs="Cascadia Code"/>
-        </w:rPr>
-        <w:t>meineFunktion(</w:t>
-      </w:r>
-      <w:proofErr w:type="gramEnd"/>
-      <w:r>
-        <w:rPr>
-          <w:rFonts w:ascii="Cascadia Code" w:hAnsi="Cascadia Code" w:cs="Cascadia Code"/>
-        </w:rPr>
-        <w:t>):</w:t>
+        <w:t>def meineFunktion():</w:t>
       </w:r>
       <w:r>
         <w:rPr>
@@ -4447,18 +4431,10 @@
         <w:t xml:space="preserve"> aus</w:t>
       </w:r>
       <w:r>
-        <w:t xml:space="preserve"> </w:t>
-      </w:r>
-      <w:proofErr w:type="gramStart"/>
-      <w:r>
-        <w:t xml:space="preserve">- </w:t>
-      </w:r>
-      <w:r>
-        <w:t xml:space="preserve"> die</w:t>
-      </w:r>
-      <w:proofErr w:type="gramEnd"/>
-      <w:r>
-        <w:t xml:space="preserve"> Funktion </w:t>
+        <w:t xml:space="preserve"> - </w:t>
+      </w:r>
+      <w:r>
+        <w:t xml:space="preserve"> die Funktion </w:t>
       </w:r>
       <w:r>
         <w:t xml:space="preserve">verändert </w:t>
@@ -4593,239 +4569,229 @@
       <w:r>
         <w:t xml:space="preserve">unter anderem Texte auf dem Bildschirm ausgeben, das funktioniert mit der eingebauten </w:t>
       </w:r>
-      <w:proofErr w:type="gramStart"/>
-      <w:r>
-        <w:rPr>
-          <w:rFonts w:ascii="Cascadia Code" w:hAnsi="Cascadia Code" w:cs="Cascadia Code"/>
+      <w:r>
+        <w:rPr>
+          <w:rFonts w:ascii="Cascadia Code" w:hAnsi="Cascadia Code" w:cs="Cascadia Code"/>
+        </w:rPr>
+        <w:t>print()</w:t>
+      </w:r>
+      <w:r>
+        <w:t>-Funktion</w:t>
+      </w:r>
+      <w:r>
+        <w:t>. Der Befehl</w:t>
+      </w:r>
+    </w:p>
+    <w:p>
+      <w:pPr>
+        <w:rPr>
+          <w:rFonts w:ascii="Cascadia Code" w:hAnsi="Cascadia Code"/>
+        </w:rPr>
+      </w:pPr>
+      <w:r>
+        <w:rPr>
+          <w:rFonts w:ascii="Cascadia Code" w:hAnsi="Cascadia Code"/>
         </w:rPr>
         <w:t>print(</w:t>
       </w:r>
-      <w:proofErr w:type="gramEnd"/>
-      <w:r>
-        <w:rPr>
-          <w:rFonts w:ascii="Cascadia Code" w:hAnsi="Cascadia Code" w:cs="Cascadia Code"/>
+      <w:r>
+        <w:rPr>
+          <w:rFonts w:ascii="Cascadia Code" w:hAnsi="Cascadia Code"/>
+        </w:rPr>
+        <w:t>'Hallo!')</w:t>
+      </w:r>
+    </w:p>
+    <w:p>
+      <w:r>
+        <w:t>gibt</w:t>
+      </w:r>
+      <w:r>
+        <w:t xml:space="preserve"> zum Beispiel </w:t>
+      </w:r>
+    </w:p>
+    <w:p>
+      <w:pPr>
+        <w:rPr>
+          <w:rFonts w:ascii="Cascadia Code" w:hAnsi="Cascadia Code"/>
+        </w:rPr>
+      </w:pPr>
+      <w:r>
+        <w:rPr>
+          <w:rFonts w:ascii="Cascadia Code" w:hAnsi="Cascadia Code"/>
+        </w:rPr>
+        <w:t>Hallo!</w:t>
+      </w:r>
+    </w:p>
+    <w:p>
+      <w:r>
+        <w:t>auf dem Bildschirm aus.</w:t>
+      </w:r>
+    </w:p>
+    <w:p>
+      <w:r>
+        <w:t xml:space="preserve">Durch </w:t>
+      </w:r>
+      <w:r>
+        <w:t>K</w:t>
+      </w:r>
+      <w:r>
+        <w:t>ombinieren von Text und Variablen kann man komplexe und veränderbare Ausgaben erzeugen:</w:t>
+      </w:r>
+    </w:p>
+    <w:p>
+      <w:pPr>
+        <w:rPr>
+          <w:rFonts w:ascii="Cascadia Code" w:hAnsi="Cascadia Code"/>
+        </w:rPr>
+      </w:pPr>
+      <w:r>
+        <w:rPr>
+          <w:rFonts w:ascii="Cascadia Code" w:hAnsi="Cascadia Code"/>
+        </w:rPr>
+        <w:t>print(</w:t>
+      </w:r>
+      <w:r>
+        <w:rPr>
+          <w:rFonts w:ascii="Cascadia Code" w:hAnsi="Cascadia Code"/>
+        </w:rPr>
+        <w:t>'Hallo '</w:t>
+      </w:r>
+      <w:r>
+        <w:rPr>
+          <w:rFonts w:ascii="Cascadia Code" w:hAnsi="Cascadia Code"/>
+        </w:rPr>
+        <w:t xml:space="preserve"> </w:t>
+      </w:r>
+      <w:r>
+        <w:rPr>
+          <w:rFonts w:ascii="Cascadia Code" w:hAnsi="Cascadia Code"/>
+        </w:rPr>
+        <w:t>+</w:t>
+      </w:r>
+      <w:r>
+        <w:rPr>
+          <w:rFonts w:ascii="Cascadia Code" w:hAnsi="Cascadia Code"/>
+        </w:rPr>
+        <w:t xml:space="preserve"> </w:t>
+      </w:r>
+      <w:r>
+        <w:rPr>
+          <w:rFonts w:ascii="Cascadia Code" w:hAnsi="Cascadia Code"/>
+        </w:rPr>
+        <w:t>name</w:t>
+      </w:r>
+      <w:r>
+        <w:rPr>
+          <w:rFonts w:ascii="Cascadia Code" w:hAnsi="Cascadia Code"/>
+        </w:rPr>
+        <w:t xml:space="preserve"> + </w:t>
+      </w:r>
+      <w:r>
+        <w:rPr>
+          <w:rFonts w:ascii="Cascadia Code" w:hAnsi="Cascadia Code"/>
+        </w:rPr>
+        <w:t>', Du bist '</w:t>
+      </w:r>
+      <w:r>
+        <w:rPr>
+          <w:rFonts w:ascii="Cascadia Code" w:hAnsi="Cascadia Code"/>
+        </w:rPr>
+        <w:t xml:space="preserve"> + </w:t>
+      </w:r>
+      <w:r>
+        <w:rPr>
+          <w:rFonts w:ascii="Cascadia Code" w:hAnsi="Cascadia Code"/>
+        </w:rPr>
+        <w:t>str(</w:t>
+      </w:r>
+      <w:r>
+        <w:rPr>
+          <w:rFonts w:ascii="Cascadia Code" w:hAnsi="Cascadia Code"/>
+        </w:rPr>
+        <w:t>alter</w:t>
+      </w:r>
+      <w:r>
+        <w:rPr>
+          <w:rFonts w:ascii="Cascadia Code" w:hAnsi="Cascadia Code"/>
         </w:rPr>
         <w:t>)</w:t>
       </w:r>
       <w:r>
-        <w:t>-Funktion</w:t>
-      </w:r>
-      <w:r>
-        <w:t>. Der Befehl</w:t>
-      </w:r>
-    </w:p>
-    <w:p>
-      <w:pPr>
         <w:rPr>
           <w:rFonts w:ascii="Cascadia Code" w:hAnsi="Cascadia Code"/>
         </w:rPr>
-      </w:pPr>
+        <w:t xml:space="preserve"> + ' Jahre alt!')</w:t>
+      </w:r>
+    </w:p>
+    <w:p>
+      <w:r>
+        <w:t xml:space="preserve">Wenn hier die Variable </w:t>
+      </w:r>
       <w:r>
         <w:rPr>
           <w:rFonts w:ascii="Cascadia Code" w:hAnsi="Cascadia Code"/>
         </w:rPr>
-        <w:t>print(</w:t>
+        <w:t>name</w:t>
+      </w:r>
+      <w:r>
+        <w:t xml:space="preserve"> den Wert </w:t>
       </w:r>
       <w:r>
         <w:rPr>
           <w:rFonts w:ascii="Cascadia Code" w:hAnsi="Cascadia Code"/>
         </w:rPr>
-        <w:t>'Hallo!')</w:t>
-      </w:r>
-    </w:p>
-    <w:p>
-      <w:r>
-        <w:t>gibt</w:t>
-      </w:r>
-      <w:r>
-        <w:t xml:space="preserve"> zum Beispiel </w:t>
-      </w:r>
-    </w:p>
-    <w:p>
-      <w:pPr>
+        <w:t>'Anton'</w:t>
+      </w:r>
+      <w:r>
+        <w:t xml:space="preserve"> und </w:t>
+      </w:r>
+      <w:r>
         <w:rPr>
           <w:rFonts w:ascii="Cascadia Code" w:hAnsi="Cascadia Code"/>
         </w:rPr>
-      </w:pPr>
+        <w:t>alter</w:t>
+      </w:r>
+      <w:r>
+        <w:t xml:space="preserve"> den Wert </w:t>
+      </w:r>
       <w:r>
         <w:rPr>
           <w:rFonts w:ascii="Cascadia Code" w:hAnsi="Cascadia Code"/>
         </w:rPr>
-        <w:t>Hallo!</w:t>
-      </w:r>
-    </w:p>
-    <w:p>
-      <w:r>
-        <w:t>auf dem Bildschirm aus.</w:t>
-      </w:r>
-    </w:p>
-    <w:p>
-      <w:r>
-        <w:t xml:space="preserve">Durch </w:t>
-      </w:r>
-      <w:r>
-        <w:t>K</w:t>
-      </w:r>
-      <w:r>
-        <w:t>ombinieren von Text und Variablen kann man komplexe und veränderbare Ausgaben erzeugen:</w:t>
-      </w:r>
-    </w:p>
-    <w:p>
-      <w:pPr>
+        <w:t>12</w:t>
+      </w:r>
+      <w:r>
+        <w:t xml:space="preserve"> zugewiesen hat, lautet die Ausgabe:</w:t>
+      </w:r>
+    </w:p>
+    <w:p>
+      <w:r>
         <w:rPr>
           <w:rFonts w:ascii="Cascadia Code" w:hAnsi="Cascadia Code"/>
         </w:rPr>
-      </w:pPr>
-      <w:proofErr w:type="gramStart"/>
+        <w:t>Hallo Anton, Du bist 12 Jahre alt!</w:t>
+      </w:r>
+    </w:p>
+    <w:p>
+      <w:r>
+        <w:t xml:space="preserve">Das </w:t>
+      </w:r>
       <w:r>
         <w:rPr>
           <w:rFonts w:ascii="Cascadia Code" w:hAnsi="Cascadia Code"/>
         </w:rPr>
-        <w:t>print(</w:t>
-      </w:r>
-      <w:proofErr w:type="gramEnd"/>
-      <w:r>
-        <w:rPr>
-          <w:rFonts w:ascii="Cascadia Code" w:hAnsi="Cascadia Code"/>
-        </w:rPr>
-        <w:t>'Hallo '</w:t>
-      </w:r>
-      <w:r>
-        <w:rPr>
-          <w:rFonts w:ascii="Cascadia Code" w:hAnsi="Cascadia Code"/>
-        </w:rPr>
+        <w:t>+</w:t>
+      </w:r>
+      <w:r>
+        <w:t xml:space="preserve"> wirkt hier als Verknüpfung zwischen den vorgegebenen und den variablen Teilen der Ausgabe</w:t>
+      </w:r>
+      <w:r>
+        <w:t>.</w:t>
+      </w:r>
+      <w:r>
         <w:t xml:space="preserve"> </w:t>
       </w:r>
       <w:r>
-        <w:rPr>
-          <w:rFonts w:ascii="Cascadia Code" w:hAnsi="Cascadia Code"/>
-        </w:rPr>
-        <w:t>+</w:t>
-      </w:r>
-      <w:r>
-        <w:rPr>
-          <w:rFonts w:ascii="Cascadia Code" w:hAnsi="Cascadia Code"/>
-        </w:rPr>
-        <w:t xml:space="preserve"> </w:t>
-      </w:r>
-      <w:r>
-        <w:rPr>
-          <w:rFonts w:ascii="Cascadia Code" w:hAnsi="Cascadia Code"/>
-        </w:rPr>
-        <w:t>name</w:t>
-      </w:r>
-      <w:r>
-        <w:rPr>
-          <w:rFonts w:ascii="Cascadia Code" w:hAnsi="Cascadia Code"/>
-        </w:rPr>
-        <w:t xml:space="preserve"> + </w:t>
-      </w:r>
-      <w:r>
-        <w:rPr>
-          <w:rFonts w:ascii="Cascadia Code" w:hAnsi="Cascadia Code"/>
-        </w:rPr>
-        <w:t>', Du bist '</w:t>
-      </w:r>
-      <w:r>
-        <w:rPr>
-          <w:rFonts w:ascii="Cascadia Code" w:hAnsi="Cascadia Code"/>
-        </w:rPr>
-        <w:t xml:space="preserve"> + </w:t>
-      </w:r>
-      <w:r>
-        <w:rPr>
-          <w:rFonts w:ascii="Cascadia Code" w:hAnsi="Cascadia Code"/>
-        </w:rPr>
-        <w:t>str(</w:t>
-      </w:r>
-      <w:r>
-        <w:rPr>
-          <w:rFonts w:ascii="Cascadia Code" w:hAnsi="Cascadia Code"/>
-        </w:rPr>
-        <w:t>alter</w:t>
-      </w:r>
-      <w:r>
-        <w:rPr>
-          <w:rFonts w:ascii="Cascadia Code" w:hAnsi="Cascadia Code"/>
-        </w:rPr>
-        <w:t>)</w:t>
-      </w:r>
-      <w:r>
-        <w:rPr>
-          <w:rFonts w:ascii="Cascadia Code" w:hAnsi="Cascadia Code"/>
-        </w:rPr>
-        <w:t xml:space="preserve"> + ' Jahre alt!')</w:t>
-      </w:r>
-    </w:p>
-    <w:p>
-      <w:r>
-        <w:t xml:space="preserve">Wenn hier die Variable </w:t>
-      </w:r>
-      <w:r>
-        <w:rPr>
-          <w:rFonts w:ascii="Cascadia Code" w:hAnsi="Cascadia Code"/>
-        </w:rPr>
-        <w:t>name</w:t>
-      </w:r>
-      <w:r>
-        <w:t xml:space="preserve"> den Wert </w:t>
-      </w:r>
-      <w:r>
-        <w:rPr>
-          <w:rFonts w:ascii="Cascadia Code" w:hAnsi="Cascadia Code"/>
-        </w:rPr>
-        <w:t>'Anton'</w:t>
-      </w:r>
-      <w:r>
-        <w:t xml:space="preserve"> und </w:t>
-      </w:r>
-      <w:r>
-        <w:rPr>
-          <w:rFonts w:ascii="Cascadia Code" w:hAnsi="Cascadia Code"/>
-        </w:rPr>
-        <w:t>alter</w:t>
-      </w:r>
-      <w:r>
-        <w:t xml:space="preserve"> den Wert </w:t>
-      </w:r>
-      <w:r>
-        <w:rPr>
-          <w:rFonts w:ascii="Cascadia Code" w:hAnsi="Cascadia Code"/>
-        </w:rPr>
-        <w:t>12</w:t>
-      </w:r>
-      <w:r>
-        <w:t xml:space="preserve"> zugewiesen hat, lautet die Ausgabe:</w:t>
-      </w:r>
-    </w:p>
-    <w:p>
-      <w:r>
-        <w:rPr>
-          <w:rFonts w:ascii="Cascadia Code" w:hAnsi="Cascadia Code"/>
-        </w:rPr>
-        <w:t>Hallo Anton, Du bist 12 Jahre alt!</w:t>
-      </w:r>
-    </w:p>
-    <w:p>
-      <w:r>
-        <w:t xml:space="preserve">Das </w:t>
-      </w:r>
-      <w:r>
-        <w:rPr>
-          <w:rFonts w:ascii="Cascadia Code" w:hAnsi="Cascadia Code"/>
-        </w:rPr>
-        <w:t>+</w:t>
-      </w:r>
-      <w:r>
-        <w:t xml:space="preserve"> wirkt hier als Verknüpfung zwischen den vorgegebenen und den variablen Teilen der Ausgabe</w:t>
-      </w:r>
-      <w:r>
-        <w:t>.</w:t>
-      </w:r>
-      <w:r>
-        <w:t xml:space="preserve"> </w:t>
-      </w:r>
-      <w:r>
         <w:t xml:space="preserve">Damit der Zahlenwert </w:t>
       </w:r>
       <w:r>
@@ -4834,19 +4800,11 @@
       <w:r>
         <w:t xml:space="preserve"> – das übernimmt die Funktion </w:t>
       </w:r>
-      <w:proofErr w:type="gramStart"/>
-      <w:r>
-        <w:rPr>
-          <w:rFonts w:ascii="Cascadia Code" w:hAnsi="Cascadia Code" w:cs="Cascadia Code"/>
-        </w:rPr>
-        <w:t>str(</w:t>
-      </w:r>
-      <w:proofErr w:type="gramEnd"/>
-      <w:r>
-        <w:rPr>
-          <w:rFonts w:ascii="Cascadia Code" w:hAnsi="Cascadia Code" w:cs="Cascadia Code"/>
-        </w:rPr>
-        <w:t>)</w:t>
+      <w:r>
+        <w:rPr>
+          <w:rFonts w:ascii="Cascadia Code" w:hAnsi="Cascadia Code" w:cs="Cascadia Code"/>
+        </w:rPr>
+        <w:t>str()</w:t>
       </w:r>
       <w:r>
         <w:t xml:space="preserve">. </w:t>
@@ -5108,21 +5066,12 @@
         <w:br/>
         <w:t xml:space="preserve">        </w:t>
       </w:r>
-      <w:proofErr w:type="gramStart"/>
       <w:r>
         <w:rPr>
           <w:rFonts w:ascii="Cascadia Code" w:hAnsi="Cascadia Code" w:cs="Cascadia Code"/>
           <w:szCs w:val="22"/>
         </w:rPr>
-        <w:t>print(</w:t>
-      </w:r>
-      <w:proofErr w:type="gramEnd"/>
-      <w:r>
-        <w:rPr>
-          <w:rFonts w:ascii="Cascadia Code" w:hAnsi="Cascadia Code" w:cs="Cascadia Code"/>
-          <w:szCs w:val="22"/>
-        </w:rPr>
-        <w:t xml:space="preserve">'Schritt ' + </w:t>
+        <w:t xml:space="preserve">print('Schritt ' + </w:t>
       </w:r>
       <w:r>
         <w:rPr>
@@ -5338,7 +5287,6 @@
         </w:rPr>
         <w:t xml:space="preserve">- </w:t>
       </w:r>
-      <w:proofErr w:type="gramStart"/>
       <w:r>
         <w:rPr>
           <w:rFonts w:cs="Cascadia Code"/>
@@ -5346,7 +5294,6 @@
         </w:rPr>
         <w:t>alles</w:t>
       </w:r>
-      <w:proofErr w:type="gramEnd"/>
       <w:r>
         <w:rPr>
           <w:rFonts w:cs="Cascadia Code"/>
@@ -7849,7 +7796,6 @@
               </w:rPr>
               <w:br/>
             </w:r>
-            <w:proofErr w:type="gramStart"/>
             <w:r>
               <w:rPr>
                 <w:sz w:val="20"/>
@@ -7857,7 +7803,6 @@
               </w:rPr>
               <w:t>Hier</w:t>
             </w:r>
-            <w:proofErr w:type="gramEnd"/>
             <w:r>
               <w:rPr>
                 <w:sz w:val="20"/>
@@ -8079,20 +8024,7 @@
           <w:rFonts w:ascii="Cascadia Code" w:hAnsi="Cascadia Code"/>
         </w:rPr>
         <w:br/>
-      </w:r>
-      <w:proofErr w:type="gramStart"/>
-      <w:r>
-        <w:rPr>
-          <w:rFonts w:ascii="Cascadia Code" w:hAnsi="Cascadia Code"/>
-        </w:rPr>
-        <w:t>print(</w:t>
-      </w:r>
-      <w:proofErr w:type="gramEnd"/>
-      <w:r>
-        <w:rPr>
-          <w:rFonts w:ascii="Cascadia Code" w:hAnsi="Cascadia Code"/>
-        </w:rPr>
-        <w:t>'</w:t>
+        <w:t>print('</w:t>
       </w:r>
       <w:r>
         <w:rPr>
@@ -8255,16 +8187,8 @@
           <w:rFonts w:ascii="Cascadia Code" w:hAnsi="Cascadia Code"/>
         </w:rPr>
         <w:br/>
-        <w:t xml:space="preserve">    </w:t>
-      </w:r>
-      <w:proofErr w:type="gramStart"/>
-      <w:r>
-        <w:rPr>
-          <w:rFonts w:ascii="Cascadia Code" w:hAnsi="Cascadia Code"/>
-        </w:rPr>
-        <w:t>print(</w:t>
-      </w:r>
-      <w:proofErr w:type="gramEnd"/>
+        <w:t xml:space="preserve">    print(</w:t>
+      </w:r>
       <w:r>
         <w:rPr>
           <w:rFonts w:ascii="Cascadia Code" w:hAnsi="Cascadia Code"/>
@@ -8489,10 +8413,7 @@
         </w:numPr>
       </w:pPr>
       <w:r>
-        <w:t>so lange, bis eine Bedingung nicht mehr erfüllt ist</w:t>
-      </w:r>
-      <w:r>
-        <w:t xml:space="preserve"> </w:t>
+        <w:t xml:space="preserve">so lange, bis eine Bedingung nicht mehr erfüllt ist </w:t>
       </w:r>
     </w:p>
     <w:p>
@@ -8626,21 +8547,7 @@
         <w:rPr>
           <w:rFonts w:ascii="Cascadia Code" w:hAnsi="Cascadia Code" w:cs="Cascadia Code"/>
         </w:rPr>
-        <w:t>temperatur_</w:t>
-      </w:r>
-      <w:proofErr w:type="gramStart"/>
-      <w:r>
-        <w:rPr>
-          <w:rFonts w:ascii="Cascadia Code" w:hAnsi="Cascadia Code" w:cs="Cascadia Code"/>
-        </w:rPr>
-        <w:t>auslesen(</w:t>
-      </w:r>
-      <w:proofErr w:type="gramEnd"/>
-      <w:r>
-        <w:rPr>
-          <w:rFonts w:ascii="Cascadia Code" w:hAnsi="Cascadia Code" w:cs="Cascadia Code"/>
-        </w:rPr>
-        <w:t>)</w:t>
+        <w:t>temperatur_auslesen()</w:t>
       </w:r>
       <w:r>
         <w:rPr>
@@ -9049,16 +8956,8 @@
           <w:rFonts w:ascii="Cascadia Code" w:hAnsi="Cascadia Code" w:cs="Cascadia Code"/>
         </w:rPr>
         <w:br/>
-        <w:t xml:space="preserve">    </w:t>
-      </w:r>
-      <w:proofErr w:type="gramStart"/>
-      <w:r>
-        <w:rPr>
-          <w:rFonts w:ascii="Cascadia Code" w:hAnsi="Cascadia Code" w:cs="Cascadia Code"/>
-        </w:rPr>
-        <w:t>print(</w:t>
-      </w:r>
-      <w:proofErr w:type="gramEnd"/>
+        <w:t xml:space="preserve">    print(</w:t>
+      </w:r>
       <w:r>
         <w:rPr>
           <w:rFonts w:ascii="Cascadia Code" w:hAnsi="Cascadia Code" w:cs="Cascadia Code"/>
@@ -9322,14 +9221,7 @@
         <w:rPr>
           <w:rFonts w:ascii="Cascadia Code" w:hAnsi="Cascadia Code" w:cs="Cascadia Code"/>
         </w:rPr>
-        <w:t xml:space="preserve"> </w:t>
-      </w:r>
-      <w:proofErr w:type="gramStart"/>
-      <w:r>
-        <w:rPr>
-          <w:rFonts w:ascii="Cascadia Code" w:hAnsi="Cascadia Code" w:cs="Cascadia Code"/>
-        </w:rPr>
-        <w:t>range</w:t>
+        <w:t xml:space="preserve"> range</w:t>
       </w:r>
       <w:r>
         <w:rPr>
@@ -9339,7 +9231,6 @@
         </w:rPr>
         <w:t>(</w:t>
       </w:r>
-      <w:proofErr w:type="gramEnd"/>
       <w:r>
         <w:rPr>
           <w:rFonts w:ascii="Cascadia Code" w:hAnsi="Cascadia Code" w:cs="Cascadia Code"/>
@@ -9503,7 +9394,6 @@
         </w:rPr>
         <w:t xml:space="preserve">def </w:t>
       </w:r>
-      <w:proofErr w:type="gramStart"/>
       <w:r>
         <w:rPr>
           <w:rFonts w:ascii="Cascadia Code" w:hAnsi="Cascadia Code" w:cs="Cascadia Code"/>
@@ -9516,97 +9406,206 @@
           <w:b/>
           <w:bCs/>
         </w:rPr>
-        <w:t>(</w:t>
-      </w:r>
-      <w:proofErr w:type="gramEnd"/>
+        <w:t>():</w:t>
+      </w:r>
+      <w:r>
+        <w:rPr>
+          <w:rFonts w:ascii="Cascadia Code" w:hAnsi="Cascadia Code" w:cs="Cascadia Code"/>
+        </w:rPr>
+        <w:br/>
+        <w:t xml:space="preserve">    print(</w:t>
+      </w:r>
+      <w:r>
+        <w:rPr>
+          <w:rFonts w:ascii="Cascadia Code" w:hAnsi="Cascadia Code" w:cs="Cascadia Code"/>
+        </w:rPr>
+        <w:t>'</w:t>
+      </w:r>
+      <w:r>
+        <w:rPr>
+          <w:rFonts w:ascii="Cascadia Code" w:hAnsi="Cascadia Code" w:cs="Cascadia Code"/>
+        </w:rPr>
+        <w:t>Hallo!</w:t>
+      </w:r>
+      <w:r>
+        <w:rPr>
+          <w:rFonts w:ascii="Cascadia Code" w:hAnsi="Cascadia Code" w:cs="Cascadia Code"/>
+        </w:rPr>
+        <w:t>'</w:t>
+      </w:r>
+      <w:r>
+        <w:rPr>
+          <w:rFonts w:ascii="Cascadia Code" w:hAnsi="Cascadia Code" w:cs="Cascadia Code"/>
+        </w:rPr>
+        <w:t>)</w:t>
+      </w:r>
+    </w:p>
+    <w:p>
+      <w:r>
+        <w:t>Dies ist eine einfach Funktionsdefinition. Die Methode hat keine Parameter und keinen Rückgabewert</w:t>
+      </w:r>
+      <w:r>
+        <w:t xml:space="preserve">, sie enthält auch nur eine Zeile Code, aber </w:t>
+      </w:r>
+      <w:r>
+        <w:t>e</w:t>
+      </w:r>
+      <w:r>
+        <w:t>s braucht</w:t>
+      </w:r>
+      <w:r>
+        <w:t xml:space="preserve"> </w:t>
+      </w:r>
+      <w:r>
+        <w:t>oft auch nicht</w:t>
+      </w:r>
+      <w:r>
+        <w:t>.</w:t>
+      </w:r>
+    </w:p>
+    <w:p>
+      <w:r>
+        <w:t>Die Funktion</w:t>
+      </w:r>
+      <w:r>
+        <w:t xml:space="preserve"> kann </w:t>
+      </w:r>
+      <w:r>
+        <w:t xml:space="preserve">nun </w:t>
+      </w:r>
+      <w:r>
+        <w:t>im Code wie ein normaler Befehl verwendet werden:</w:t>
+      </w:r>
+    </w:p>
+    <w:p>
+      <w:pPr>
+        <w:rPr>
+          <w:rFonts w:ascii="Cascadia Code" w:hAnsi="Cascadia Code" w:cs="Cascadia Code"/>
+        </w:rPr>
+      </w:pPr>
+      <w:r>
+        <w:rPr>
+          <w:rFonts w:ascii="Cascadia Code" w:hAnsi="Cascadia Code" w:cs="Cascadia Code"/>
+        </w:rPr>
+        <w:t>if not schonBegruesst:</w:t>
+      </w:r>
+      <w:r>
+        <w:rPr>
+          <w:rFonts w:ascii="Cascadia Code" w:hAnsi="Cascadia Code" w:cs="Cascadia Code"/>
+        </w:rPr>
+        <w:br/>
+        <w:t xml:space="preserve">    </w:t>
+      </w:r>
       <w:r>
         <w:rPr>
           <w:rFonts w:ascii="Cascadia Code" w:hAnsi="Cascadia Code" w:cs="Cascadia Code"/>
           <w:b/>
           <w:bCs/>
         </w:rPr>
-        <w:t>):</w:t>
+        <w:t>printHallo()</w:t>
       </w:r>
       <w:r>
         <w:rPr>
           <w:rFonts w:ascii="Cascadia Code" w:hAnsi="Cascadia Code" w:cs="Cascadia Code"/>
         </w:rPr>
         <w:br/>
-        <w:t xml:space="preserve">    print(</w:t>
-      </w:r>
-      <w:r>
-        <w:rPr>
-          <w:rFonts w:ascii="Cascadia Code" w:hAnsi="Cascadia Code" w:cs="Cascadia Code"/>
-        </w:rPr>
-        <w:t>'</w:t>
-      </w:r>
-      <w:r>
-        <w:rPr>
-          <w:rFonts w:ascii="Cascadia Code" w:hAnsi="Cascadia Code" w:cs="Cascadia Code"/>
-        </w:rPr>
-        <w:t>Hallo!</w:t>
-      </w:r>
-      <w:r>
-        <w:rPr>
-          <w:rFonts w:ascii="Cascadia Code" w:hAnsi="Cascadia Code" w:cs="Cascadia Code"/>
-        </w:rPr>
-        <w:t>'</w:t>
-      </w:r>
-      <w:r>
-        <w:rPr>
-          <w:rFonts w:ascii="Cascadia Code" w:hAnsi="Cascadia Code" w:cs="Cascadia Code"/>
+        <w:t xml:space="preserve">    schonBegruesst = true;</w:t>
+      </w:r>
+    </w:p>
+    <w:p>
+      <w:r>
+        <w:t xml:space="preserve">Funktionen mit </w:t>
+      </w:r>
+      <w:r>
+        <w:rPr>
+          <w:b/>
+          <w:bCs/>
+        </w:rPr>
+        <w:t>Parametern</w:t>
+      </w:r>
+      <w:r>
+        <w:t xml:space="preserve"> und </w:t>
+      </w:r>
+      <w:r>
+        <w:rPr>
+          <w:b/>
+          <w:bCs/>
+        </w:rPr>
+        <w:t>Rückgabewert</w:t>
+      </w:r>
+      <w:r>
+        <w:t xml:space="preserve"> sehen wie folgt aus:</w:t>
+      </w:r>
+    </w:p>
+    <w:p>
+      <w:pPr>
+        <w:rPr>
+          <w:rFonts w:ascii="Cascadia Code" w:hAnsi="Cascadia Code" w:cs="Cascadia Code"/>
+        </w:rPr>
+      </w:pPr>
+      <w:r>
+        <w:rPr>
+          <w:rFonts w:ascii="Cascadia Code" w:hAnsi="Cascadia Code" w:cs="Cascadia Code"/>
+          <w:b/>
+          <w:bCs/>
+        </w:rPr>
+        <w:t>def</w:t>
+      </w:r>
+      <w:r>
+        <w:rPr>
+          <w:rFonts w:ascii="Cascadia Code" w:hAnsi="Cascadia Code" w:cs="Cascadia Code"/>
+        </w:rPr>
+        <w:t xml:space="preserve"> </w:t>
+      </w:r>
+      <w:r>
+        <w:rPr>
+          <w:rFonts w:ascii="Cascadia Code" w:hAnsi="Cascadia Code" w:cs="Cascadia Code"/>
+        </w:rPr>
+        <w:t>calc</w:t>
+      </w:r>
+      <w:r>
+        <w:rPr>
+          <w:rFonts w:ascii="Cascadia Code" w:hAnsi="Cascadia Code" w:cs="Cascadia Code"/>
+        </w:rPr>
+        <w:t>Kreisf</w:t>
+      </w:r>
+      <w:r>
+        <w:rPr>
+          <w:rFonts w:ascii="Cascadia Code" w:hAnsi="Cascadia Code" w:cs="Cascadia Code"/>
+        </w:rPr>
+        <w:t>laeche</w:t>
+      </w:r>
+      <w:r>
+        <w:rPr>
+          <w:rFonts w:ascii="Cascadia Code" w:hAnsi="Cascadia Code" w:cs="Cascadia Code"/>
+          <w:b/>
+          <w:bCs/>
+        </w:rPr>
+        <w:t>(</w:t>
+      </w:r>
+      <w:r>
+        <w:rPr>
+          <w:rFonts w:ascii="Cascadia Code" w:hAnsi="Cascadia Code" w:cs="Cascadia Code"/>
+          <w:b/>
+          <w:bCs/>
+        </w:rPr>
+        <w:t>radius</w:t>
+      </w:r>
+      <w:r>
+        <w:rPr>
+          <w:rFonts w:ascii="Cascadia Code" w:hAnsi="Cascadia Code" w:cs="Cascadia Code"/>
+          <w:b/>
+          <w:bCs/>
         </w:rPr>
         <w:t>)</w:t>
       </w:r>
-    </w:p>
-    <w:p>
-      <w:r>
-        <w:t>Dies ist eine einfach Funktionsdefinition. Die Methode hat keine Parameter und keinen Rückgabewert</w:t>
-      </w:r>
-      <w:r>
-        <w:t xml:space="preserve">, sie enthält auch nur eine Zeile Code, aber </w:t>
-      </w:r>
-      <w:r>
-        <w:t>e</w:t>
-      </w:r>
-      <w:r>
-        <w:t>s braucht</w:t>
-      </w:r>
-      <w:r>
-        <w:t xml:space="preserve"> </w:t>
-      </w:r>
-      <w:r>
-        <w:t>oft auch nicht</w:t>
-      </w:r>
-      <w:r>
-        <w:t>.</w:t>
-      </w:r>
-    </w:p>
-    <w:p>
-      <w:r>
-        <w:t>Die Funktion</w:t>
-      </w:r>
-      <w:r>
-        <w:t xml:space="preserve"> kann </w:t>
-      </w:r>
-      <w:r>
-        <w:t xml:space="preserve">nun </w:t>
-      </w:r>
-      <w:r>
-        <w:t>im Code wie ein normaler Befehl verwendet werden:</w:t>
-      </w:r>
-    </w:p>
-    <w:p>
-      <w:pPr>
-        <w:rPr>
-          <w:rFonts w:ascii="Cascadia Code" w:hAnsi="Cascadia Code" w:cs="Cascadia Code"/>
-        </w:rPr>
-      </w:pPr>
-      <w:r>
-        <w:rPr>
-          <w:rFonts w:ascii="Cascadia Code" w:hAnsi="Cascadia Code" w:cs="Cascadia Code"/>
-        </w:rPr>
-        <w:t>if not schonBegruesst:</w:t>
+      <w:r>
+        <w:rPr>
+          <w:rFonts w:ascii="Cascadia Code" w:hAnsi="Cascadia Code" w:cs="Cascadia Code"/>
+          <w:b/>
+          <w:bCs/>
+        </w:rPr>
+        <w:t>:</w:t>
       </w:r>
       <w:r>
         <w:rPr>
@@ -9615,94 +9614,167 @@
         <w:br/>
         <w:t xml:space="preserve">    </w:t>
       </w:r>
-      <w:proofErr w:type="gramStart"/>
+      <w:r>
+        <w:rPr>
+          <w:rFonts w:ascii="Cascadia Code" w:hAnsi="Cascadia Code" w:cs="Cascadia Code"/>
+        </w:rPr>
+        <w:t xml:space="preserve">flaeche = </w:t>
+      </w:r>
+      <w:r>
+        <w:rPr>
+          <w:rFonts w:ascii="Cascadia Code" w:hAnsi="Cascadia Code" w:cs="Cascadia Code"/>
+        </w:rPr>
+        <w:t>3.14159</w:t>
+      </w:r>
+      <w:r>
+        <w:rPr>
+          <w:rFonts w:ascii="Cascadia Code" w:hAnsi="Cascadia Code" w:cs="Cascadia Code"/>
+        </w:rPr>
+        <w:t xml:space="preserve"> </w:t>
+      </w:r>
+      <w:r>
+        <w:rPr>
+          <w:rFonts w:ascii="Cascadia Code" w:hAnsi="Cascadia Code" w:cs="Cascadia Code"/>
+        </w:rPr>
+        <w:t xml:space="preserve">* </w:t>
+      </w:r>
+      <w:r>
+        <w:rPr>
+          <w:rFonts w:ascii="Cascadia Code" w:hAnsi="Cascadia Code" w:cs="Cascadia Code"/>
+        </w:rPr>
+        <w:t>radius</w:t>
+      </w:r>
+      <w:r>
+        <w:rPr>
+          <w:rFonts w:ascii="Cascadia Code" w:hAnsi="Cascadia Code" w:cs="Cascadia Code"/>
+        </w:rPr>
+        <w:t xml:space="preserve"> * </w:t>
+      </w:r>
+      <w:r>
+        <w:rPr>
+          <w:rFonts w:ascii="Cascadia Code" w:hAnsi="Cascadia Code" w:cs="Cascadia Code"/>
+        </w:rPr>
+        <w:t>radius</w:t>
+      </w:r>
+      <w:r>
+        <w:rPr>
+          <w:rFonts w:ascii="Cascadia Code" w:hAnsi="Cascadia Code" w:cs="Cascadia Code"/>
+        </w:rPr>
+        <w:br/>
+        <w:t xml:space="preserve">    </w:t>
+      </w:r>
       <w:r>
         <w:rPr>
           <w:rFonts w:ascii="Cascadia Code" w:hAnsi="Cascadia Code" w:cs="Cascadia Code"/>
           <w:b/>
           <w:bCs/>
         </w:rPr>
-        <w:t>printHallo(</w:t>
-      </w:r>
-      <w:proofErr w:type="gramEnd"/>
-      <w:r>
-        <w:rPr>
-          <w:rFonts w:ascii="Cascadia Code" w:hAnsi="Cascadia Code" w:cs="Cascadia Code"/>
+        <w:t>return flaeche</w:t>
+      </w:r>
+    </w:p>
+    <w:p>
+      <w:r>
+        <w:t xml:space="preserve">Die Parameter sind als Variablennamen in </w:t>
+      </w:r>
+      <w:r>
+        <w:t xml:space="preserve">der Klammer definiert, die Rückgabe eines Wertes erfolgt über den </w:t>
+      </w:r>
+      <w:r>
+        <w:rPr>
           <w:b/>
           <w:bCs/>
         </w:rPr>
+        <w:t>return</w:t>
+      </w:r>
+      <w:r>
+        <w:t xml:space="preserve"> Befehl.</w:t>
+      </w:r>
+      <w:r>
+        <w:t xml:space="preserve"> Und nein, Pi </w:t>
+      </w:r>
+      <w:r>
+        <w:t>sollte</w:t>
+      </w:r>
+      <w:r>
+        <w:t xml:space="preserve"> man nicht als Zahl im Code eintragen – die gibt es als Konstante mit deutlich höherer Genauigkeit im Modul </w:t>
+      </w:r>
+      <w:r>
+        <w:rPr>
+          <w:rFonts w:ascii="Cascadia Code" w:hAnsi="Cascadia Code" w:cs="Cascadia Code"/>
+        </w:rPr>
+        <w:t>math</w:t>
+      </w:r>
+      <w:r>
+        <w:rPr>
+          <w:rFonts w:cs="Cascadia Code"/>
+        </w:rPr>
+        <w:t xml:space="preserve"> (</w:t>
+      </w:r>
+      <w:r>
+        <w:rPr>
+          <w:rFonts w:ascii="Cascadia Code" w:hAnsi="Cascadia Code" w:cs="Cascadia Code"/>
+        </w:rPr>
+        <w:t>math.pi</w:t>
+      </w:r>
+      <w:r>
+        <w:rPr>
+          <w:rFonts w:cs="Cascadia Code"/>
+        </w:rPr>
         <w:t>)</w:t>
       </w:r>
       <w:r>
-        <w:rPr>
-          <w:rFonts w:ascii="Cascadia Code" w:hAnsi="Cascadia Code" w:cs="Cascadia Code"/>
-        </w:rPr>
-        <w:br/>
-        <w:t xml:space="preserve">    schonBegruesst = true;</w:t>
-      </w:r>
-    </w:p>
-    <w:p>
-      <w:r>
-        <w:t xml:space="preserve">Funktionen mit </w:t>
-      </w:r>
-      <w:r>
-        <w:rPr>
+        <w:t>.</w:t>
+      </w:r>
+    </w:p>
+    <w:p>
+      <w:r>
+        <w:t>Will man nun eine Fläche berechnen</w:t>
+      </w:r>
+      <w:r>
+        <w:t>, so ruft man einfach die Funktion auf:</w:t>
+      </w:r>
+    </w:p>
+    <w:p>
+      <w:pPr>
+        <w:rPr>
+          <w:rFonts w:ascii="Cascadia Code" w:hAnsi="Cascadia Code" w:cs="Cascadia Code"/>
+        </w:rPr>
+      </w:pPr>
+      <w:r>
+        <w:rPr>
+          <w:rFonts w:ascii="Cascadia Code" w:hAnsi="Cascadia Code" w:cs="Cascadia Code"/>
+        </w:rPr>
+        <w:t>kreisflaeche</w:t>
+      </w:r>
+      <w:r>
+        <w:rPr>
+          <w:rFonts w:ascii="Cascadia Code" w:hAnsi="Cascadia Code" w:cs="Cascadia Code"/>
+        </w:rPr>
+        <w:t xml:space="preserve"> = </w:t>
+      </w:r>
+      <w:r>
+        <w:rPr>
+          <w:rFonts w:ascii="Cascadia Code" w:hAnsi="Cascadia Code" w:cs="Cascadia Code"/>
           <w:b/>
           <w:bCs/>
         </w:rPr>
-        <w:t>Parametern</w:t>
-      </w:r>
-      <w:r>
-        <w:t xml:space="preserve"> und </w:t>
-      </w:r>
-      <w:r>
-        <w:rPr>
+        <w:t>calc</w:t>
+      </w:r>
+      <w:r>
+        <w:rPr>
+          <w:rFonts w:ascii="Cascadia Code" w:hAnsi="Cascadia Code" w:cs="Cascadia Code"/>
           <w:b/>
           <w:bCs/>
         </w:rPr>
-        <w:t>Rückgabewert</w:t>
-      </w:r>
-      <w:r>
-        <w:t xml:space="preserve"> sehen wie folgt aus:</w:t>
-      </w:r>
-    </w:p>
-    <w:p>
-      <w:pPr>
-        <w:rPr>
-          <w:rFonts w:ascii="Cascadia Code" w:hAnsi="Cascadia Code" w:cs="Cascadia Code"/>
-        </w:rPr>
-      </w:pPr>
+        <w:t>Kreisf</w:t>
+      </w:r>
       <w:r>
         <w:rPr>
           <w:rFonts w:ascii="Cascadia Code" w:hAnsi="Cascadia Code" w:cs="Cascadia Code"/>
           <w:b/>
           <w:bCs/>
         </w:rPr>
-        <w:t>def</w:t>
-      </w:r>
-      <w:r>
-        <w:rPr>
-          <w:rFonts w:ascii="Cascadia Code" w:hAnsi="Cascadia Code" w:cs="Cascadia Code"/>
-        </w:rPr>
-        <w:t xml:space="preserve"> </w:t>
-      </w:r>
-      <w:r>
-        <w:rPr>
-          <w:rFonts w:ascii="Cascadia Code" w:hAnsi="Cascadia Code" w:cs="Cascadia Code"/>
-        </w:rPr>
-        <w:t>calc</w:t>
-      </w:r>
-      <w:r>
-        <w:rPr>
-          <w:rFonts w:ascii="Cascadia Code" w:hAnsi="Cascadia Code" w:cs="Cascadia Code"/>
-        </w:rPr>
-        <w:t>Kreisf</w:t>
-      </w:r>
-      <w:r>
-        <w:rPr>
-          <w:rFonts w:ascii="Cascadia Code" w:hAnsi="Cascadia Code" w:cs="Cascadia Code"/>
-        </w:rPr>
-        <w:t>laeche</w:t>
+        <w:t>laeche(</w:t>
       </w:r>
       <w:r>
         <w:rPr>
@@ -9710,7 +9782,7 @@
           <w:b/>
           <w:bCs/>
         </w:rPr>
-        <w:t>(</w:t>
+        <w:t>2</w:t>
       </w:r>
       <w:r>
         <w:rPr>
@@ -9718,7 +9790,7 @@
           <w:b/>
           <w:bCs/>
         </w:rPr>
-        <w:t>radius</w:t>
+        <w:t>.5</w:t>
       </w:r>
       <w:r>
         <w:rPr>
@@ -9728,209 +9800,6 @@
         </w:rPr>
         <w:t>)</w:t>
       </w:r>
-      <w:r>
-        <w:rPr>
-          <w:rFonts w:ascii="Cascadia Code" w:hAnsi="Cascadia Code" w:cs="Cascadia Code"/>
-          <w:b/>
-          <w:bCs/>
-        </w:rPr>
-        <w:t>:</w:t>
-      </w:r>
-      <w:r>
-        <w:rPr>
-          <w:rFonts w:ascii="Cascadia Code" w:hAnsi="Cascadia Code" w:cs="Cascadia Code"/>
-        </w:rPr>
-        <w:br/>
-        <w:t xml:space="preserve">    </w:t>
-      </w:r>
-      <w:r>
-        <w:rPr>
-          <w:rFonts w:ascii="Cascadia Code" w:hAnsi="Cascadia Code" w:cs="Cascadia Code"/>
-        </w:rPr>
-        <w:t xml:space="preserve">flaeche = </w:t>
-      </w:r>
-      <w:r>
-        <w:rPr>
-          <w:rFonts w:ascii="Cascadia Code" w:hAnsi="Cascadia Code" w:cs="Cascadia Code"/>
-        </w:rPr>
-        <w:t>3.14159</w:t>
-      </w:r>
-      <w:r>
-        <w:rPr>
-          <w:rFonts w:ascii="Cascadia Code" w:hAnsi="Cascadia Code" w:cs="Cascadia Code"/>
-        </w:rPr>
-        <w:t xml:space="preserve"> </w:t>
-      </w:r>
-      <w:r>
-        <w:rPr>
-          <w:rFonts w:ascii="Cascadia Code" w:hAnsi="Cascadia Code" w:cs="Cascadia Code"/>
-        </w:rPr>
-        <w:t xml:space="preserve">* </w:t>
-      </w:r>
-      <w:r>
-        <w:rPr>
-          <w:rFonts w:ascii="Cascadia Code" w:hAnsi="Cascadia Code" w:cs="Cascadia Code"/>
-        </w:rPr>
-        <w:t>radius</w:t>
-      </w:r>
-      <w:r>
-        <w:rPr>
-          <w:rFonts w:ascii="Cascadia Code" w:hAnsi="Cascadia Code" w:cs="Cascadia Code"/>
-        </w:rPr>
-        <w:t xml:space="preserve"> * </w:t>
-      </w:r>
-      <w:r>
-        <w:rPr>
-          <w:rFonts w:ascii="Cascadia Code" w:hAnsi="Cascadia Code" w:cs="Cascadia Code"/>
-        </w:rPr>
-        <w:t>radius</w:t>
-      </w:r>
-      <w:r>
-        <w:rPr>
-          <w:rFonts w:ascii="Cascadia Code" w:hAnsi="Cascadia Code" w:cs="Cascadia Code"/>
-        </w:rPr>
-        <w:br/>
-        <w:t xml:space="preserve">    </w:t>
-      </w:r>
-      <w:r>
-        <w:rPr>
-          <w:rFonts w:ascii="Cascadia Code" w:hAnsi="Cascadia Code" w:cs="Cascadia Code"/>
-          <w:b/>
-          <w:bCs/>
-        </w:rPr>
-        <w:t>return flaeche</w:t>
-      </w:r>
-    </w:p>
-    <w:p>
-      <w:r>
-        <w:t xml:space="preserve">Die Parameter sind als Variablennamen in </w:t>
-      </w:r>
-      <w:r>
-        <w:t xml:space="preserve">der Klammer definiert, die Rückgabe eines Wertes erfolgt über den </w:t>
-      </w:r>
-      <w:r>
-        <w:rPr>
-          <w:b/>
-          <w:bCs/>
-        </w:rPr>
-        <w:t>return</w:t>
-      </w:r>
-      <w:r>
-        <w:t xml:space="preserve"> Befehl.</w:t>
-      </w:r>
-      <w:r>
-        <w:t xml:space="preserve"> Und nein, Pi </w:t>
-      </w:r>
-      <w:r>
-        <w:t>sollte</w:t>
-      </w:r>
-      <w:r>
-        <w:t xml:space="preserve"> man nicht als Zahl im Code eintragen – die gibt es als Konstante mit deutlich höherer Genauigkeit im Modul </w:t>
-      </w:r>
-      <w:r>
-        <w:rPr>
-          <w:rFonts w:ascii="Cascadia Code" w:hAnsi="Cascadia Code" w:cs="Cascadia Code"/>
-        </w:rPr>
-        <w:t>math</w:t>
-      </w:r>
-      <w:r>
-        <w:rPr>
-          <w:rFonts w:cs="Cascadia Code"/>
-        </w:rPr>
-        <w:t xml:space="preserve"> (</w:t>
-      </w:r>
-      <w:r>
-        <w:rPr>
-          <w:rFonts w:ascii="Cascadia Code" w:hAnsi="Cascadia Code" w:cs="Cascadia Code"/>
-        </w:rPr>
-        <w:t>math.pi</w:t>
-      </w:r>
-      <w:r>
-        <w:rPr>
-          <w:rFonts w:cs="Cascadia Code"/>
-        </w:rPr>
-        <w:t>)</w:t>
-      </w:r>
-      <w:r>
-        <w:t>.</w:t>
-      </w:r>
-    </w:p>
-    <w:p>
-      <w:r>
-        <w:t>Will man nun eine Fläche berechnen</w:t>
-      </w:r>
-      <w:r>
-        <w:t>, so ruft man einfach die Funktion auf:</w:t>
-      </w:r>
-    </w:p>
-    <w:p>
-      <w:pPr>
-        <w:rPr>
-          <w:rFonts w:ascii="Cascadia Code" w:hAnsi="Cascadia Code" w:cs="Cascadia Code"/>
-        </w:rPr>
-      </w:pPr>
-      <w:r>
-        <w:rPr>
-          <w:rFonts w:ascii="Cascadia Code" w:hAnsi="Cascadia Code" w:cs="Cascadia Code"/>
-        </w:rPr>
-        <w:t>kreisflaeche</w:t>
-      </w:r>
-      <w:r>
-        <w:rPr>
-          <w:rFonts w:ascii="Cascadia Code" w:hAnsi="Cascadia Code" w:cs="Cascadia Code"/>
-        </w:rPr>
-        <w:t xml:space="preserve"> = </w:t>
-      </w:r>
-      <w:proofErr w:type="gramStart"/>
-      <w:r>
-        <w:rPr>
-          <w:rFonts w:ascii="Cascadia Code" w:hAnsi="Cascadia Code" w:cs="Cascadia Code"/>
-          <w:b/>
-          <w:bCs/>
-        </w:rPr>
-        <w:t>calc</w:t>
-      </w:r>
-      <w:r>
-        <w:rPr>
-          <w:rFonts w:ascii="Cascadia Code" w:hAnsi="Cascadia Code" w:cs="Cascadia Code"/>
-          <w:b/>
-          <w:bCs/>
-        </w:rPr>
-        <w:t>Kreisf</w:t>
-      </w:r>
-      <w:r>
-        <w:rPr>
-          <w:rFonts w:ascii="Cascadia Code" w:hAnsi="Cascadia Code" w:cs="Cascadia Code"/>
-          <w:b/>
-          <w:bCs/>
-        </w:rPr>
-        <w:t>laeche(</w:t>
-      </w:r>
-      <w:proofErr w:type="gramEnd"/>
-      <w:r>
-        <w:rPr>
-          <w:rFonts w:ascii="Cascadia Code" w:hAnsi="Cascadia Code" w:cs="Cascadia Code"/>
-          <w:b/>
-          <w:bCs/>
-        </w:rPr>
-        <w:t>2</w:t>
-      </w:r>
-      <w:r>
-        <w:rPr>
-          <w:rFonts w:ascii="Cascadia Code" w:hAnsi="Cascadia Code" w:cs="Cascadia Code"/>
-          <w:b/>
-          <w:bCs/>
-        </w:rPr>
-        <w:t>.5</w:t>
-      </w:r>
-      <w:r>
-        <w:rPr>
-          <w:rFonts w:ascii="Cascadia Code" w:hAnsi="Cascadia Code" w:cs="Cascadia Code"/>
-          <w:b/>
-          <w:bCs/>
-        </w:rPr>
-        <w:t>)</w:t>
-      </w:r>
     </w:p>
     <w:p>
       <w:r>
@@ -10108,19 +9977,11 @@
       <w:r>
         <w:t xml:space="preserve">z.B. den Befehl </w:t>
       </w:r>
-      <w:proofErr w:type="gramStart"/>
-      <w:r>
-        <w:rPr>
-          <w:rFonts w:ascii="Cascadia Code" w:hAnsi="Cascadia Code" w:cs="Cascadia Code"/>
-        </w:rPr>
-        <w:t>time.sleep</w:t>
-      </w:r>
-      <w:proofErr w:type="gramEnd"/>
-      <w:r>
-        <w:rPr>
-          <w:rFonts w:ascii="Cascadia Code" w:hAnsi="Cascadia Code" w:cs="Cascadia Code"/>
-        </w:rPr>
-        <w:t>(</w:t>
+      <w:r>
+        <w:rPr>
+          <w:rFonts w:ascii="Cascadia Code" w:hAnsi="Cascadia Code" w:cs="Cascadia Code"/>
+        </w:rPr>
+        <w:t>time.sleep(</w:t>
       </w:r>
       <w:r>
         <w:rPr>
@@ -10553,23 +10414,13 @@
         <w:br/>
         <w:t xml:space="preserve">led = </w:t>
       </w:r>
-      <w:proofErr w:type="gramStart"/>
       <w:r>
         <w:rPr>
           <w:rFonts w:ascii="Cascadia Code" w:hAnsi="Cascadia Code" w:cs="Cascadia Code"/>
           <w:b/>
           <w:bCs/>
         </w:rPr>
-        <w:t>machine.Pin</w:t>
-      </w:r>
-      <w:proofErr w:type="gramEnd"/>
-      <w:r>
-        <w:rPr>
-          <w:rFonts w:ascii="Cascadia Code" w:hAnsi="Cascadia Code" w:cs="Cascadia Code"/>
-          <w:b/>
-          <w:bCs/>
-        </w:rPr>
-        <w:t>(15, machine.Pin.OUT</w:t>
+        <w:t>machine.Pin(15, machine.Pin.OUT</w:t>
       </w:r>
       <w:r>
         <w:rPr>
@@ -10874,19 +10725,11 @@
         </w:rPr>
         <w:t xml:space="preserve"> namens </w:t>
       </w:r>
-      <w:proofErr w:type="gramStart"/>
-      <w:r>
-        <w:rPr>
-          <w:rFonts w:ascii="Cascadia Code" w:hAnsi="Cascadia Code" w:cs="Cascadia Code"/>
-        </w:rPr>
-        <w:t>toggle(</w:t>
-      </w:r>
-      <w:proofErr w:type="gramEnd"/>
-      <w:r>
-        <w:rPr>
-          <w:rFonts w:ascii="Cascadia Code" w:hAnsi="Cascadia Code" w:cs="Cascadia Code"/>
-        </w:rPr>
-        <w:t>)</w:t>
+      <w:r>
+        <w:rPr>
+          <w:rFonts w:ascii="Cascadia Code" w:hAnsi="Cascadia Code" w:cs="Cascadia Code"/>
+        </w:rPr>
+        <w:t>toggle()</w:t>
       </w:r>
       <w:r>
         <w:rPr>
@@ -10906,14 +10749,12 @@
         </w:rPr>
         <w:t xml:space="preserve"> Über </w:t>
       </w:r>
-      <w:proofErr w:type="gramStart"/>
       <w:r>
         <w:rPr>
           <w:rFonts w:ascii="Cascadia Code" w:hAnsi="Cascadia Code" w:cs="Cascadia Code"/>
         </w:rPr>
         <w:t>time.sleep</w:t>
       </w:r>
-      <w:proofErr w:type="gramEnd"/>
       <w:r>
         <w:rPr>
           <w:rFonts w:ascii="Cascadia Code" w:hAnsi="Cascadia Code" w:cs="Cascadia Code"/>

</xml_diff>

<commit_message>
Potentiometer Beispiel vollstaendig, Handout bezüglich global keyword angepasst
</commit_message>
<xml_diff>
--- a/VorabHandout_Ostercamp2025.docx
+++ b/VorabHandout_Ostercamp2025.docx
@@ -4466,7 +4466,13 @@
         </w:rPr>
       </w:pPr>
       <w:r>
-        <w:t xml:space="preserve">Bestimmte Variablen werden immer wieder gebraucht, auch in Funktionen, wo diese eigentlich nicht verfügbar sind. Über das Schlüsselwort </w:t>
+        <w:t>Bestimmte Variablen werden immer wieder gebraucht, auch in Funktionen, wo diese eigentlich nicht verfügbar sind.</w:t>
+      </w:r>
+      <w:r>
+        <w:t xml:space="preserve"> Normalerweise können sie dort nur gelesen werden.</w:t>
+      </w:r>
+      <w:r>
+        <w:t xml:space="preserve"> Über das Schlüsselwort </w:t>
       </w:r>
       <w:r>
         <w:rPr>
@@ -4475,7 +4481,19 @@
         <w:t>global</w:t>
       </w:r>
       <w:r>
-        <w:t xml:space="preserve"> kann man trotzdem auf diese zugreifen:</w:t>
+        <w:t xml:space="preserve"> kann </w:t>
+      </w:r>
+      <w:r>
+        <w:t xml:space="preserve">ihnen aber </w:t>
+      </w:r>
+      <w:r>
+        <w:t xml:space="preserve">trotzdem </w:t>
+      </w:r>
+      <w:r>
+        <w:t>einen Wert zuweisen</w:t>
+      </w:r>
+      <w:r>
+        <w:t>:</w:t>
       </w:r>
     </w:p>
     <w:p>
@@ -4720,18 +4738,10 @@
         <w:t xml:space="preserve"> aus</w:t>
       </w:r>
       <w:r>
-        <w:t xml:space="preserve"> </w:t>
-      </w:r>
-      <w:proofErr w:type="gramStart"/>
-      <w:r>
-        <w:t xml:space="preserve">- </w:t>
-      </w:r>
-      <w:r>
-        <w:t xml:space="preserve"> die</w:t>
-      </w:r>
-      <w:proofErr w:type="gramEnd"/>
-      <w:r>
-        <w:t xml:space="preserve"> Funktion </w:t>
+        <w:t xml:space="preserve"> - </w:t>
+      </w:r>
+      <w:r>
+        <w:t xml:space="preserve"> die Funktion </w:t>
       </w:r>
       <w:r>
         <w:t xml:space="preserve">verändert </w:t>
@@ -4764,13 +4774,19 @@
         <w:t>global</w:t>
       </w:r>
       <w:r>
-        <w:t xml:space="preserve"> innerhalb der Funktion sichtbar zu machen, würde eine lokale (= nur in der Funktion gültige) Variable gleichen Namens erzeugt, deren zugewiesener Wert nach </w:t>
-      </w:r>
-      <w:r>
-        <w:t>Verlassen</w:t>
-      </w:r>
-      <w:r>
-        <w:t xml:space="preserve"> des Codeblocks wieder verloren geht. Die ursprüngliche Variable würde nicht verändert und das Ergebnis wäre eine Ausgabe von </w:t>
+        <w:t xml:space="preserve"> innerhalb der Funktion </w:t>
+      </w:r>
+      <w:r>
+        <w:t>freizugeben</w:t>
+      </w:r>
+      <w:r>
+        <w:t xml:space="preserve">, würde </w:t>
+      </w:r>
+      <w:r>
+        <w:t>d</w:t>
+      </w:r>
+      <w:r>
+        <w:t xml:space="preserve">ie ursprüngliche Variable nicht verändert und das Ergebnis wäre eine Ausgabe von </w:t>
       </w:r>
       <w:proofErr w:type="spellStart"/>
       <w:r>
@@ -4802,6 +4818,9 @@
       <w:proofErr w:type="spellEnd"/>
       <w:r>
         <w:t>…</w:t>
+      </w:r>
+      <w:r>
+        <w:t xml:space="preserve"> (innerhalb der Funktion würde aber der zugewiesene Wert verwendet!)</w:t>
       </w:r>
       <w:r>
         <w:rPr>

</xml_diff>

<commit_message>
Update doc & Motor test file
</commit_message>
<xml_diff>
--- a/VorabHandout_Ostercamp2025.docx
+++ b/VorabHandout_Ostercamp2025.docx
@@ -7609,6 +7609,73 @@
                 <w:szCs w:val="20"/>
               </w:rPr>
               <w:t>!!!</w:t>
+            </w:r>
+          </w:p>
+        </w:tc>
+      </w:tr>
+      <w:tr>
+        <w:tc>
+          <w:tcPr>
+            <w:tcW w:w="3256" w:type="dxa"/>
+          </w:tcPr>
+          <w:p>
+            <w:pPr>
+              <w:rPr>
+                <w:sz w:val="20"/>
+                <w:szCs w:val="20"/>
+              </w:rPr>
+            </w:pPr>
+            <w:proofErr w:type="gramStart"/>
+            <w:r>
+              <w:rPr>
+                <w:sz w:val="20"/>
+                <w:szCs w:val="20"/>
+              </w:rPr>
+              <w:t>A !</w:t>
+            </w:r>
+            <w:proofErr w:type="gramEnd"/>
+            <w:r>
+              <w:rPr>
+                <w:sz w:val="20"/>
+                <w:szCs w:val="20"/>
+              </w:rPr>
+              <w:t>= B</w:t>
+            </w:r>
+          </w:p>
+        </w:tc>
+        <w:tc>
+          <w:tcPr>
+            <w:tcW w:w="5811" w:type="dxa"/>
+          </w:tcPr>
+          <w:p>
+            <w:pPr>
+              <w:rPr>
+                <w:sz w:val="20"/>
+                <w:szCs w:val="20"/>
+              </w:rPr>
+            </w:pPr>
+            <w:r>
+              <w:rPr>
+                <w:sz w:val="20"/>
+                <w:szCs w:val="20"/>
+              </w:rPr>
+              <w:t xml:space="preserve">A </w:t>
+            </w:r>
+            <w:r>
+              <w:rPr>
+                <w:b/>
+                <w:bCs/>
+                <w:sz w:val="20"/>
+                <w:szCs w:val="20"/>
+              </w:rPr>
+              <w:t>hat NICHT den gleichen Wert wie</w:t>
+            </w:r>
+            <w:r>
+              <w:rPr>
+                <w:sz w:val="20"/>
+                <w:szCs w:val="20"/>
+              </w:rPr>
+              <w:t xml:space="preserve"> B</w:t>
             </w:r>
           </w:p>
         </w:tc>

</xml_diff>

<commit_message>
Neue Projekte und Aktualisierung Vorabhandout
</commit_message>
<xml_diff>
--- a/VorabHandout_Ostercamp2025.docx
+++ b/VorabHandout_Ostercamp2025.docx
@@ -4924,22 +4924,13 @@
         <w:t>und dem fixen Text fügt man einfach bei letzterem bereits hinzu.</w:t>
       </w:r>
       <w:r>
-        <w:t xml:space="preserve"> Es gibt au</w:t>
-      </w:r>
-      <w:r>
-        <w:t>ch</w:t>
-      </w:r>
-      <w:r>
-        <w:t xml:space="preserve"> eine formatierte </w:t>
-      </w:r>
-      <w:r>
-        <w:t>A</w:t>
-      </w:r>
-      <w:r>
-        <w:t>usgabe</w:t>
-      </w:r>
-      <w:r>
-        <w:t>, die ist für unsere Zwecke aber nicht nötig.</w:t>
+        <w:t xml:space="preserve"> </w:t>
+      </w:r>
+      <w:r>
+        <w:t>Eleganter geht es mit der formatierten Ausgabe</w:t>
+      </w:r>
+      <w:r>
+        <w:t>.</w:t>
       </w:r>
     </w:p>
     <w:p>
@@ -5056,7 +5047,13 @@
         <w:t xml:space="preserve"> oder die Zahlen erst in Strings konvertieren</w:t>
       </w:r>
       <w:r>
-        <w:t xml:space="preserve">. Noch einfach geht </w:t>
+        <w:t>. Noch einfach</w:t>
+      </w:r>
+      <w:r>
+        <w:t>er</w:t>
+      </w:r>
+      <w:r>
+        <w:t xml:space="preserve"> geht </w:t>
       </w:r>
       <w:r>
         <w:t>es,</w:t>

</xml_diff>